<commit_message>
NOJIRA: Fix public art objectproductionperson mapping and note fields for LMI records.
</commit_message>
<xml_diff>
--- a/db/data/queens/Example Import Session.docx
+++ b/db/data/queens/Example Import Session.docx
@@ -893,6 +893,9 @@
       <w:bookmarkStart w:id="16" w:name="OLE_LINK104"/>
       <w:bookmarkStart w:id="17" w:name="_Hlk522352634"/>
       <w:bookmarkStart w:id="18" w:name="OLE_LINK25"/>
+      <w:bookmarkStart w:id="19" w:name="OLE_LINK115"/>
+      <w:bookmarkStart w:id="20" w:name="OLE_LINK116"/>
+      <w:bookmarkStart w:id="21" w:name="OLE_LINK117"/>
       <w:r>
         <w:rPr>
           <w:rFonts w:ascii="Courier New" w:hAnsi="Courier New" w:cs="Courier New"/>
@@ -921,6 +924,9 @@
       <w:bookmarkEnd w:id="14"/>
       <w:bookmarkEnd w:id="15"/>
       <w:bookmarkEnd w:id="16"/>
+      <w:bookmarkEnd w:id="19"/>
+      <w:bookmarkEnd w:id="20"/>
+      <w:bookmarkEnd w:id="21"/>
     </w:p>
     <w:bookmarkEnd w:id="17"/>
     <w:bookmarkEnd w:id="18"/>
@@ -1023,8 +1029,8 @@
           <w:szCs w:val="28"/>
         </w:rPr>
       </w:pPr>
-      <w:bookmarkStart w:id="19" w:name="OLE_LINK40"/>
-      <w:bookmarkStart w:id="20" w:name="OLE_LINK41"/>
+      <w:bookmarkStart w:id="22" w:name="OLE_LINK40"/>
+      <w:bookmarkStart w:id="23" w:name="OLE_LINK41"/>
       <w:r>
         <w:rPr>
           <w:rFonts w:ascii="Helvetica Neue" w:eastAsia="Times New Roman" w:hAnsi="Helvetica Neue" w:cs="Courier New"/>
@@ -1045,10 +1051,10 @@
           <w:rFonts w:ascii="Times New Roman" w:eastAsia="Times New Roman" w:hAnsi="Times New Roman" w:cs="Times New Roman"/>
         </w:rPr>
       </w:pPr>
-      <w:bookmarkStart w:id="21" w:name="OLE_LINK76"/>
-      <w:bookmarkStart w:id="22" w:name="OLE_LINK77"/>
-      <w:bookmarkEnd w:id="19"/>
-      <w:bookmarkEnd w:id="20"/>
+      <w:bookmarkStart w:id="24" w:name="OLE_LINK76"/>
+      <w:bookmarkStart w:id="25" w:name="OLE_LINK77"/>
+      <w:bookmarkEnd w:id="22"/>
+      <w:bookmarkEnd w:id="23"/>
       <w:r>
         <w:rPr>
           <w:rFonts w:ascii="Helvetica Neue" w:eastAsia="Times New Roman" w:hAnsi="Helvetica Neue" w:cs="Times New Roman"/>
@@ -1105,22 +1111,25 @@
         <w:lastRenderedPageBreak/>
         <w:t>     </w:t>
       </w:r>
-      <w:bookmarkStart w:id="23" w:name="_Hlk522112345"/>
-      <w:bookmarkStart w:id="24" w:name="OLE_LINK5"/>
-      <w:bookmarkStart w:id="25" w:name="OLE_LINK19"/>
-      <w:bookmarkStart w:id="26" w:name="OLE_LINK20"/>
-      <w:bookmarkStart w:id="27" w:name="_Hlk522354782"/>
-      <w:bookmarkStart w:id="28" w:name="OLE_LINK37"/>
-      <w:bookmarkStart w:id="29" w:name="OLE_LINK43"/>
-      <w:bookmarkStart w:id="30" w:name="OLE_LINK46"/>
-      <w:bookmarkStart w:id="31" w:name="OLE_LINK68"/>
-      <w:bookmarkStart w:id="32" w:name="OLE_LINK80"/>
-      <w:bookmarkStart w:id="33" w:name="OLE_LINK83"/>
-      <w:bookmarkStart w:id="34" w:name="OLE_LINK92"/>
-      <w:bookmarkStart w:id="35" w:name="OLE_LINK105"/>
-      <w:bookmarkStart w:id="36" w:name="OLE_LINK106"/>
-      <w:bookmarkStart w:id="37" w:name="_Hlk522719208"/>
-      <w:bookmarkStart w:id="38" w:name="OLE_LINK61"/>
+      <w:bookmarkStart w:id="26" w:name="_Hlk522112345"/>
+      <w:bookmarkStart w:id="27" w:name="OLE_LINK5"/>
+      <w:bookmarkStart w:id="28" w:name="OLE_LINK19"/>
+      <w:bookmarkStart w:id="29" w:name="OLE_LINK20"/>
+      <w:bookmarkStart w:id="30" w:name="_Hlk522354782"/>
+      <w:bookmarkStart w:id="31" w:name="OLE_LINK37"/>
+      <w:bookmarkStart w:id="32" w:name="OLE_LINK43"/>
+      <w:bookmarkStart w:id="33" w:name="OLE_LINK46"/>
+      <w:bookmarkStart w:id="34" w:name="OLE_LINK68"/>
+      <w:bookmarkStart w:id="35" w:name="OLE_LINK80"/>
+      <w:bookmarkStart w:id="36" w:name="OLE_LINK83"/>
+      <w:bookmarkStart w:id="37" w:name="OLE_LINK92"/>
+      <w:bookmarkStart w:id="38" w:name="OLE_LINK105"/>
+      <w:bookmarkStart w:id="39" w:name="OLE_LINK106"/>
+      <w:bookmarkStart w:id="40" w:name="_Hlk522719208"/>
+      <w:bookmarkStart w:id="41" w:name="OLE_LINK61"/>
+      <w:bookmarkStart w:id="42" w:name="OLE_LINK114"/>
+      <w:bookmarkStart w:id="43" w:name="OLE_LINK118"/>
+      <w:bookmarkStart w:id="44" w:name="_GoBack"/>
       <w:r>
         <w:rPr>
           <w:rFonts w:ascii="Courier New" w:eastAsia="Times New Roman" w:hAnsi="Courier New" w:cs="Courier New"/>
@@ -1146,9 +1155,6 @@
         <w:t>/</w:t>
       </w:r>
       <w:r>
-        <w:t xml:space="preserve"> </w:t>
-      </w:r>
-      <w:r>
         <w:rPr>
           <w:rFonts w:ascii="Courier New" w:eastAsia="Times New Roman" w:hAnsi="Courier New" w:cs="Courier New"/>
           <w:sz w:val="20"/>
@@ -1172,8 +1178,8 @@
         </w:rPr>
         <w:t xml:space="preserve">cataloging_batch </w:t>
       </w:r>
-      <w:bookmarkEnd w:id="23"/>
-      <w:bookmarkEnd w:id="24"/>
+      <w:bookmarkEnd w:id="26"/>
+      <w:bookmarkEnd w:id="27"/>
       <w:r>
         <w:rPr>
           <w:rFonts w:ascii="Courier New" w:eastAsia="Times New Roman" w:hAnsi="Courier New" w:cs="Courier New"/>
@@ -1190,8 +1196,8 @@
         </w:rPr>
         <w:t xml:space="preserve"> cataloging</w:t>
       </w:r>
-      <w:bookmarkEnd w:id="25"/>
-      <w:bookmarkEnd w:id="26"/>
+      <w:bookmarkEnd w:id="28"/>
+      <w:bookmarkEnd w:id="29"/>
       <w:r>
         <w:rPr>
           <w:rFonts w:ascii="Courier New" w:eastAsia="Times New Roman" w:hAnsi="Courier New" w:cs="Courier New"/>
@@ -1200,9 +1206,6 @@
         </w:rPr>
         <w:t xml:space="preserve"> &gt; cataloging_stage.out</w:t>
       </w:r>
-      <w:bookmarkEnd w:id="27"/>
-      <w:bookmarkEnd w:id="28"/>
-      <w:bookmarkEnd w:id="29"/>
       <w:bookmarkEnd w:id="30"/>
       <w:bookmarkEnd w:id="31"/>
       <w:bookmarkEnd w:id="32"/>
@@ -1210,11 +1213,17 @@
       <w:bookmarkEnd w:id="34"/>
       <w:bookmarkEnd w:id="35"/>
       <w:bookmarkEnd w:id="36"/>
+      <w:bookmarkEnd w:id="37"/>
+      <w:bookmarkEnd w:id="38"/>
+      <w:bookmarkEnd w:id="39"/>
+      <w:bookmarkEnd w:id="42"/>
+      <w:bookmarkEnd w:id="43"/>
+      <w:bookmarkEnd w:id="44"/>
     </w:p>
-    <w:bookmarkEnd w:id="21"/>
-    <w:bookmarkEnd w:id="22"/>
-    <w:bookmarkEnd w:id="37"/>
-    <w:bookmarkEnd w:id="38"/>
+    <w:bookmarkEnd w:id="24"/>
+    <w:bookmarkEnd w:id="25"/>
+    <w:bookmarkEnd w:id="40"/>
+    <w:bookmarkEnd w:id="41"/>
     <w:p>
       <w:pPr>
         <w:rPr>
@@ -1232,8 +1241,8 @@
           <w:szCs w:val="28"/>
         </w:rPr>
       </w:pPr>
-      <w:bookmarkStart w:id="39" w:name="OLE_LINK50"/>
-      <w:bookmarkStart w:id="40" w:name="OLE_LINK51"/>
+      <w:bookmarkStart w:id="45" w:name="OLE_LINK50"/>
+      <w:bookmarkStart w:id="46" w:name="OLE_LINK51"/>
       <w:r>
         <w:rPr>
           <w:rFonts w:ascii="Helvetica Neue" w:eastAsia="Times New Roman" w:hAnsi="Helvetica Neue" w:cs="Courier New"/>
@@ -1251,8 +1260,8 @@
         <w:t xml:space="preserve"> the Data</w:t>
       </w:r>
     </w:p>
-    <w:bookmarkEnd w:id="39"/>
-    <w:bookmarkEnd w:id="40"/>
+    <w:bookmarkEnd w:id="45"/>
+    <w:bookmarkEnd w:id="46"/>
     <w:p>
       <w:pPr>
         <w:rPr>
@@ -1273,8 +1282,8 @@
           <w:rFonts w:ascii="Times New Roman" w:eastAsia="Times New Roman" w:hAnsi="Times New Roman" w:cs="Times New Roman"/>
         </w:rPr>
       </w:pPr>
-      <w:bookmarkStart w:id="41" w:name="OLE_LINK84"/>
-      <w:bookmarkStart w:id="42" w:name="OLE_LINK85"/>
+      <w:bookmarkStart w:id="47" w:name="OLE_LINK84"/>
+      <w:bookmarkStart w:id="48" w:name="OLE_LINK85"/>
       <w:r>
         <w:rPr>
           <w:rFonts w:ascii="Helvetica Neue" w:eastAsia="Times New Roman" w:hAnsi="Helvetica Neue" w:cs="Times New Roman"/>
@@ -1330,13 +1339,13 @@
         </w:rPr>
         <w:t>     </w:t>
       </w:r>
-      <w:bookmarkStart w:id="43" w:name="OLE_LINK63"/>
-      <w:bookmarkStart w:id="44" w:name="OLE_LINK64"/>
-      <w:bookmarkStart w:id="45" w:name="OLE_LINK86"/>
-      <w:bookmarkStart w:id="46" w:name="OLE_LINK94"/>
-      <w:bookmarkStart w:id="47" w:name="_Hlk522361105"/>
-      <w:bookmarkStart w:id="48" w:name="OLE_LINK47"/>
-      <w:bookmarkStart w:id="49" w:name="OLE_LINK70"/>
+      <w:bookmarkStart w:id="49" w:name="OLE_LINK63"/>
+      <w:bookmarkStart w:id="50" w:name="OLE_LINK64"/>
+      <w:bookmarkStart w:id="51" w:name="OLE_LINK86"/>
+      <w:bookmarkStart w:id="52" w:name="OLE_LINK94"/>
+      <w:bookmarkStart w:id="53" w:name="_Hlk522361105"/>
+      <w:bookmarkStart w:id="54" w:name="OLE_LINK47"/>
+      <w:bookmarkStart w:id="55" w:name="OLE_LINK70"/>
       <w:proofErr w:type="gramStart"/>
       <w:r>
         <w:rPr>
@@ -1355,15 +1364,15 @@
         </w:rPr>
         <w:t>bin/rake remote:action:transfer[CollectionObject,cataloging_batch]</w:t>
       </w:r>
-      <w:bookmarkEnd w:id="41"/>
-      <w:bookmarkEnd w:id="42"/>
-      <w:bookmarkEnd w:id="43"/>
-      <w:bookmarkEnd w:id="44"/>
-      <w:bookmarkEnd w:id="45"/>
-      <w:bookmarkEnd w:id="46"/>
       <w:bookmarkEnd w:id="47"/>
       <w:bookmarkEnd w:id="48"/>
       <w:bookmarkEnd w:id="49"/>
+      <w:bookmarkEnd w:id="50"/>
+      <w:bookmarkEnd w:id="51"/>
+      <w:bookmarkEnd w:id="52"/>
+      <w:bookmarkEnd w:id="53"/>
+      <w:bookmarkEnd w:id="54"/>
+      <w:bookmarkEnd w:id="55"/>
     </w:p>
     <w:p>
       <w:pPr>
@@ -1391,10 +1400,7 @@
         <w:t>.</w:t>
       </w:r>
     </w:p>
-    <w:p>
-      <w:bookmarkStart w:id="50" w:name="_GoBack"/>
-      <w:bookmarkEnd w:id="50"/>
-    </w:p>
+    <w:p/>
     <w:sectPr>
       <w:pgSz w:w="12240" w:h="15840"/>
       <w:pgMar w:top="1440" w:right="1440" w:bottom="1440" w:left="1440" w:header="720" w:footer="720" w:gutter="0"/>

</xml_diff>